<commit_message>
Araç teslim alış noktası zorunluluk
Müşteri araç teslim alış noktası havalimanı ise müşteri uçuş no alanı zorunlu hale getirildi.
</commit_message>
<xml_diff>
--- a/Ayes Rent A Car API Dökümantasyonu.docx
+++ b/Ayes Rent A Car API Dökümantasyonu.docx
@@ -1,6 +1,6 @@
 
 <file path=word/document.xml><?xml version="1.0" encoding="utf-8"?>
-<w:document xmlns:wpc="http://schemas.microsoft.com/office/word/2010/wordprocessingCanvas" xmlns:cx="http://schemas.microsoft.com/office/drawing/2014/chartex" xmlns:cx1="http://schemas.microsoft.com/office/drawing/2015/9/8/chartex" xmlns:cx2="http://schemas.microsoft.com/office/drawing/2015/10/21/chartex" xmlns:cx3="http://schemas.microsoft.com/office/drawing/2016/5/9/chartex" xmlns:cx4="http://schemas.microsoft.com/office/drawing/2016/5/10/chartex" xmlns:cx5="http://schemas.microsoft.com/office/drawing/2016/5/11/chartex" xmlns:cx6="http://schemas.microsoft.com/office/drawing/2016/5/12/chartex" xmlns:cx7="http://schemas.microsoft.com/office/drawing/2016/5/13/chartex" xmlns:cx8="http://schemas.microsoft.com/office/drawing/2016/5/14/chartex" xmlns:mc="http://schemas.openxmlformats.org/markup-compatibility/2006" xmlns:aink="http://schemas.microsoft.com/office/drawing/2016/ink" xmlns:am3d="http://schemas.microsoft.com/office/drawing/2017/model3d" xmlns:o="urn:schemas-microsoft-com:office:office" xmlns:r="http://schemas.openxmlformats.org/officeDocument/2006/relationships" xmlns:m="http://schemas.openxmlformats.org/officeDocument/2006/math" xmlns:v="urn:schemas-microsoft-com:vml" xmlns:wp14="http://schemas.microsoft.com/office/word/2010/wordprocessingDrawing" xmlns:wp="http://schemas.openxmlformats.org/drawingml/2006/wordprocessingDrawing" xmlns:w10="urn:schemas-microsoft-com:office:word" xmlns:w="http://schemas.openxmlformats.org/wordprocessingml/2006/main" xmlns:w14="http://schemas.microsoft.com/office/word/2010/wordml" xmlns:w15="http://schemas.microsoft.com/office/word/2012/wordml" xmlns:w16cex="http://schemas.microsoft.com/office/word/2018/wordml/cex" xmlns:w16cid="http://schemas.microsoft.com/office/word/2016/wordml/cid" xmlns:w16="http://schemas.microsoft.com/office/word/2018/wordml" xmlns:w16sdtdh="http://schemas.microsoft.com/office/word/2020/wordml/sdtdatahash" xmlns:w16se="http://schemas.microsoft.com/office/word/2015/wordml/symex" xmlns:wpg="http://schemas.microsoft.com/office/word/2010/wordprocessingGroup" xmlns:wpi="http://schemas.microsoft.com/office/word/2010/wordprocessingInk" xmlns:wne="http://schemas.microsoft.com/office/word/2006/wordml" xmlns:wps="http://schemas.microsoft.com/office/word/2010/wordprocessingShape" mc:Ignorable="w14 w15 w16se w16cid w16 w16cex w16sdtdh wp14">
+<w:document xmlns:wpc="http://schemas.microsoft.com/office/word/2010/wordprocessingCanvas" xmlns:cx="http://schemas.microsoft.com/office/drawing/2014/chartex" xmlns:cx1="http://schemas.microsoft.com/office/drawing/2015/9/8/chartex" xmlns:cx2="http://schemas.microsoft.com/office/drawing/2015/10/21/chartex" xmlns:cx3="http://schemas.microsoft.com/office/drawing/2016/5/9/chartex" xmlns:cx4="http://schemas.microsoft.com/office/drawing/2016/5/10/chartex" xmlns:cx5="http://schemas.microsoft.com/office/drawing/2016/5/11/chartex" xmlns:cx6="http://schemas.microsoft.com/office/drawing/2016/5/12/chartex" xmlns:cx7="http://schemas.microsoft.com/office/drawing/2016/5/13/chartex" xmlns:cx8="http://schemas.microsoft.com/office/drawing/2016/5/14/chartex" xmlns:mc="http://schemas.openxmlformats.org/markup-compatibility/2006" xmlns:aink="http://schemas.microsoft.com/office/drawing/2016/ink" xmlns:am3d="http://schemas.microsoft.com/office/drawing/2017/model3d" xmlns:o="urn:schemas-microsoft-com:office:office" xmlns:oel="http://schemas.microsoft.com/office/2019/extlst" xmlns:r="http://schemas.openxmlformats.org/officeDocument/2006/relationships" xmlns:m="http://schemas.openxmlformats.org/officeDocument/2006/math" xmlns:v="urn:schemas-microsoft-com:vml" xmlns:wp14="http://schemas.microsoft.com/office/word/2010/wordprocessingDrawing" xmlns:wp="http://schemas.openxmlformats.org/drawingml/2006/wordprocessingDrawing" xmlns:w10="urn:schemas-microsoft-com:office:word" xmlns:w="http://schemas.openxmlformats.org/wordprocessingml/2006/main" xmlns:w14="http://schemas.microsoft.com/office/word/2010/wordml" xmlns:w15="http://schemas.microsoft.com/office/word/2012/wordml" xmlns:w16cex="http://schemas.microsoft.com/office/word/2018/wordml/cex" xmlns:w16cid="http://schemas.microsoft.com/office/word/2016/wordml/cid" xmlns:w16="http://schemas.microsoft.com/office/word/2018/wordml" xmlns:w16sdtdh="http://schemas.microsoft.com/office/word/2020/wordml/sdtdatahash" xmlns:w16se="http://schemas.microsoft.com/office/word/2015/wordml/symex" xmlns:wpg="http://schemas.microsoft.com/office/word/2010/wordprocessingGroup" xmlns:wpi="http://schemas.microsoft.com/office/word/2010/wordprocessingInk" xmlns:wne="http://schemas.microsoft.com/office/word/2006/wordml" xmlns:wps="http://schemas.microsoft.com/office/word/2010/wordprocessingShape" mc:Ignorable="w14 w15 w16se w16cid w16 w16cex w16sdtdh wp14">
   <w:body>
     <w:p>
       <w:pPr>
@@ -119,7 +119,6 @@
         <w:t xml:space="preserve">Test API </w:t>
       </w:r>
       <w:proofErr w:type="spellStart"/>
-      <w:proofErr w:type="gramStart"/>
       <w:r>
         <w:rPr>
           <w:rFonts w:asciiTheme="minorHAnsi" w:hAnsiTheme="minorHAnsi" w:cstheme="minorHAnsi"/>
@@ -135,16 +134,7 @@
           <w:b/>
           <w:bCs/>
         </w:rPr>
-        <w:t xml:space="preserve"> :</w:t>
-      </w:r>
-      <w:proofErr w:type="gramEnd"/>
-      <w:r>
-        <w:rPr>
-          <w:rFonts w:asciiTheme="minorHAnsi" w:hAnsiTheme="minorHAnsi" w:cstheme="minorHAnsi"/>
-          <w:b/>
-          <w:bCs/>
-        </w:rPr>
-        <w:t xml:space="preserve"> </w:t>
+        <w:t xml:space="preserve"> : </w:t>
       </w:r>
       <w:hyperlink r:id="rId5" w:history="1">
         <w:r>
@@ -176,7 +166,6 @@
         <w:t xml:space="preserve">Canlı API </w:t>
       </w:r>
       <w:proofErr w:type="spellStart"/>
-      <w:proofErr w:type="gramStart"/>
       <w:r>
         <w:rPr>
           <w:rFonts w:asciiTheme="minorHAnsi" w:hAnsiTheme="minorHAnsi" w:cstheme="minorHAnsi"/>
@@ -192,16 +181,7 @@
           <w:b/>
           <w:bCs/>
         </w:rPr>
-        <w:t xml:space="preserve"> :</w:t>
-      </w:r>
-      <w:proofErr w:type="gramEnd"/>
-      <w:r>
-        <w:rPr>
-          <w:rFonts w:asciiTheme="minorHAnsi" w:hAnsiTheme="minorHAnsi" w:cstheme="minorHAnsi"/>
-          <w:b/>
-          <w:bCs/>
-        </w:rPr>
-        <w:t xml:space="preserve"> </w:t>
+        <w:t xml:space="preserve"> : </w:t>
       </w:r>
       <w:hyperlink r:id="rId6" w:history="1">
         <w:r>
@@ -373,7 +353,6 @@
         </w:rPr>
       </w:pPr>
       <w:proofErr w:type="spellStart"/>
-      <w:proofErr w:type="gramStart"/>
       <w:r>
         <w:rPr>
           <w:rFonts w:asciiTheme="minorHAnsi" w:hAnsiTheme="minorHAnsi" w:cstheme="minorHAnsi"/>
@@ -382,7 +361,6 @@
         <w:t>id</w:t>
       </w:r>
       <w:proofErr w:type="spellEnd"/>
-      <w:proofErr w:type="gramEnd"/>
     </w:p>
     <w:p>
       <w:pPr>
@@ -5129,7 +5107,6 @@
         </w:rPr>
       </w:pPr>
       <w:proofErr w:type="spellStart"/>
-      <w:proofErr w:type="gramStart"/>
       <w:r>
         <w:rPr>
           <w:rFonts w:asciiTheme="minorHAnsi" w:hAnsiTheme="minorHAnsi" w:cstheme="minorHAnsi"/>
@@ -5138,7 +5115,6 @@
         <w:t>id</w:t>
       </w:r>
       <w:proofErr w:type="spellEnd"/>
-      <w:proofErr w:type="gramEnd"/>
     </w:p>
     <w:p>
       <w:pPr>
@@ -5180,21 +5156,12 @@
         </w:rPr>
       </w:pPr>
       <w:proofErr w:type="spellStart"/>
-      <w:proofErr w:type="gramStart"/>
       <w:r>
         <w:rPr>
           <w:rFonts w:asciiTheme="minorHAnsi" w:hAnsiTheme="minorHAnsi" w:cstheme="minorHAnsi"/>
           <w:color w:val="FF0000"/>
         </w:rPr>
-        <w:t>para</w:t>
-      </w:r>
-      <w:proofErr w:type="gramEnd"/>
-      <w:r>
-        <w:rPr>
-          <w:rFonts w:asciiTheme="minorHAnsi" w:hAnsiTheme="minorHAnsi" w:cstheme="minorHAnsi"/>
-          <w:color w:val="FF0000"/>
-        </w:rPr>
-        <w:t>_birimi</w:t>
+        <w:t>para_birimi</w:t>
       </w:r>
       <w:proofErr w:type="spellEnd"/>
     </w:p>
@@ -5231,17 +5198,8 @@
           <w:rFonts w:asciiTheme="minorHAnsi" w:hAnsiTheme="minorHAnsi" w:cstheme="minorHAnsi"/>
           <w:color w:val="000000"/>
         </w:rPr>
-        <w:t xml:space="preserve">USD ABD </w:t>
-      </w:r>
-      <w:proofErr w:type="gramStart"/>
-      <w:r>
-        <w:rPr>
-          <w:rFonts w:asciiTheme="minorHAnsi" w:hAnsiTheme="minorHAnsi" w:cstheme="minorHAnsi"/>
-          <w:color w:val="000000"/>
-        </w:rPr>
-        <w:t>Doları</w:t>
-      </w:r>
-      <w:proofErr w:type="gramEnd"/>
+        <w:t>USD ABD Doları</w:t>
+      </w:r>
     </w:p>
     <w:p>
       <w:pPr>
@@ -5276,17 +5234,8 @@
           <w:rFonts w:asciiTheme="minorHAnsi" w:hAnsiTheme="minorHAnsi" w:cstheme="minorHAnsi"/>
           <w:color w:val="000000"/>
         </w:rPr>
-        <w:t xml:space="preserve">AUD Avustralya </w:t>
-      </w:r>
-      <w:proofErr w:type="gramStart"/>
-      <w:r>
-        <w:rPr>
-          <w:rFonts w:asciiTheme="minorHAnsi" w:hAnsiTheme="minorHAnsi" w:cstheme="minorHAnsi"/>
-          <w:color w:val="000000"/>
-        </w:rPr>
-        <w:t>Doları</w:t>
-      </w:r>
-      <w:proofErr w:type="gramEnd"/>
+        <w:t>AUD Avustralya Doları</w:t>
+      </w:r>
     </w:p>
     <w:p>
       <w:pPr>
@@ -5303,17 +5252,8 @@
           <w:rFonts w:asciiTheme="minorHAnsi" w:hAnsiTheme="minorHAnsi" w:cstheme="minorHAnsi"/>
           <w:color w:val="000000"/>
         </w:rPr>
-        <w:t xml:space="preserve">CAD Kanada </w:t>
-      </w:r>
-      <w:proofErr w:type="gramStart"/>
-      <w:r>
-        <w:rPr>
-          <w:rFonts w:asciiTheme="minorHAnsi" w:hAnsiTheme="minorHAnsi" w:cstheme="minorHAnsi"/>
-          <w:color w:val="000000"/>
-        </w:rPr>
-        <w:t>Doları</w:t>
-      </w:r>
-      <w:proofErr w:type="gramEnd"/>
+        <w:t>CAD Kanada Doları</w:t>
+      </w:r>
     </w:p>
     <w:p>
       <w:pPr>
@@ -5330,17 +5270,8 @@
           <w:rFonts w:asciiTheme="minorHAnsi" w:hAnsiTheme="minorHAnsi" w:cstheme="minorHAnsi"/>
           <w:color w:val="000000"/>
         </w:rPr>
-        <w:t xml:space="preserve">TRY Türk </w:t>
-      </w:r>
-      <w:proofErr w:type="gramStart"/>
-      <w:r>
-        <w:rPr>
-          <w:rFonts w:asciiTheme="minorHAnsi" w:hAnsiTheme="minorHAnsi" w:cstheme="minorHAnsi"/>
-          <w:color w:val="000000"/>
-        </w:rPr>
-        <w:t>Lirası</w:t>
-      </w:r>
-      <w:proofErr w:type="gramEnd"/>
+        <w:t>TRY Türk Lirası</w:t>
+      </w:r>
     </w:p>
     <w:p>
       <w:pPr>
@@ -5357,17 +5288,8 @@
           <w:rFonts w:asciiTheme="minorHAnsi" w:hAnsiTheme="minorHAnsi" w:cstheme="minorHAnsi"/>
           <w:color w:val="000000"/>
         </w:rPr>
-        <w:t xml:space="preserve">GBP İngiliz </w:t>
-      </w:r>
-      <w:proofErr w:type="gramStart"/>
-      <w:r>
-        <w:rPr>
-          <w:rFonts w:asciiTheme="minorHAnsi" w:hAnsiTheme="minorHAnsi" w:cstheme="minorHAnsi"/>
-          <w:color w:val="000000"/>
-        </w:rPr>
-        <w:t>Sterlini</w:t>
-      </w:r>
-      <w:proofErr w:type="gramEnd"/>
+        <w:t>GBP İngiliz Sterlini</w:t>
+      </w:r>
     </w:p>
     <w:p>
       <w:pPr>
@@ -5384,17 +5306,8 @@
           <w:rFonts w:asciiTheme="minorHAnsi" w:hAnsiTheme="minorHAnsi" w:cstheme="minorHAnsi"/>
           <w:color w:val="000000"/>
         </w:rPr>
-        <w:t xml:space="preserve">AED Birleşik Arap Emirlikleri </w:t>
-      </w:r>
-      <w:proofErr w:type="gramStart"/>
-      <w:r>
-        <w:rPr>
-          <w:rFonts w:asciiTheme="minorHAnsi" w:hAnsiTheme="minorHAnsi" w:cstheme="minorHAnsi"/>
-          <w:color w:val="000000"/>
-        </w:rPr>
-        <w:t>Dirhemi</w:t>
-      </w:r>
-      <w:proofErr w:type="gramEnd"/>
+        <w:t>AED Birleşik Arap Emirlikleri Dirhemi</w:t>
+      </w:r>
     </w:p>
     <w:p>
       <w:pPr>
@@ -5421,21 +5334,12 @@
         </w:rPr>
       </w:pPr>
       <w:proofErr w:type="spellStart"/>
-      <w:proofErr w:type="gramStart"/>
       <w:r>
         <w:rPr>
           <w:rFonts w:asciiTheme="minorHAnsi" w:hAnsiTheme="minorHAnsi" w:cstheme="minorHAnsi"/>
           <w:color w:val="FF0000"/>
         </w:rPr>
-        <w:t>alis</w:t>
-      </w:r>
-      <w:proofErr w:type="gramEnd"/>
-      <w:r>
-        <w:rPr>
-          <w:rFonts w:asciiTheme="minorHAnsi" w:hAnsiTheme="minorHAnsi" w:cstheme="minorHAnsi"/>
-          <w:color w:val="FF0000"/>
-        </w:rPr>
-        <w:t>_yeri</w:t>
+        <w:t>alis_yeri</w:t>
       </w:r>
       <w:proofErr w:type="spellEnd"/>
       <w:r>
@@ -5515,21 +5419,12 @@
         </w:rPr>
       </w:pPr>
       <w:proofErr w:type="spellStart"/>
-      <w:proofErr w:type="gramStart"/>
       <w:r>
         <w:rPr>
           <w:rFonts w:asciiTheme="minorHAnsi" w:hAnsiTheme="minorHAnsi" w:cstheme="minorHAnsi"/>
           <w:color w:val="FF0000"/>
         </w:rPr>
-        <w:t>alis</w:t>
-      </w:r>
-      <w:proofErr w:type="gramEnd"/>
-      <w:r>
-        <w:rPr>
-          <w:rFonts w:asciiTheme="minorHAnsi" w:hAnsiTheme="minorHAnsi" w:cstheme="minorHAnsi"/>
-          <w:color w:val="FF0000"/>
-        </w:rPr>
-        <w:t>_tarihi</w:t>
+        <w:t>alis_tarihi</w:t>
       </w:r>
       <w:proofErr w:type="spellEnd"/>
     </w:p>
@@ -5599,21 +5494,12 @@
         </w:rPr>
       </w:pPr>
       <w:proofErr w:type="spellStart"/>
-      <w:proofErr w:type="gramStart"/>
       <w:r>
         <w:rPr>
           <w:rFonts w:asciiTheme="minorHAnsi" w:hAnsiTheme="minorHAnsi" w:cstheme="minorHAnsi"/>
           <w:color w:val="FF0000"/>
         </w:rPr>
-        <w:t>alis</w:t>
-      </w:r>
-      <w:proofErr w:type="gramEnd"/>
-      <w:r>
-        <w:rPr>
-          <w:rFonts w:asciiTheme="minorHAnsi" w:hAnsiTheme="minorHAnsi" w:cstheme="minorHAnsi"/>
-          <w:color w:val="FF0000"/>
-        </w:rPr>
-        <w:t>_saati</w:t>
+        <w:t>alis_saati</w:t>
       </w:r>
       <w:proofErr w:type="spellEnd"/>
       <w:r>
@@ -5648,7 +5534,6 @@
         <w:t xml:space="preserve">Aracın teslim alınacağı saat. </w:t>
       </w:r>
       <w:proofErr w:type="spellStart"/>
-      <w:proofErr w:type="gramStart"/>
       <w:r>
         <w:rPr>
           <w:rFonts w:asciiTheme="minorHAnsi" w:hAnsiTheme="minorHAnsi" w:cstheme="minorHAnsi"/>
@@ -5657,7 +5542,6 @@
         <w:t>H:i</w:t>
       </w:r>
       <w:proofErr w:type="spellEnd"/>
-      <w:proofErr w:type="gramEnd"/>
       <w:r>
         <w:rPr>
           <w:rFonts w:asciiTheme="minorHAnsi" w:hAnsiTheme="minorHAnsi" w:cstheme="minorHAnsi"/>
@@ -5701,21 +5585,12 @@
         </w:rPr>
       </w:pPr>
       <w:proofErr w:type="spellStart"/>
-      <w:proofErr w:type="gramStart"/>
       <w:r>
         <w:rPr>
           <w:rFonts w:asciiTheme="minorHAnsi" w:hAnsiTheme="minorHAnsi" w:cstheme="minorHAnsi"/>
           <w:color w:val="FF0000"/>
         </w:rPr>
-        <w:t>teslim</w:t>
-      </w:r>
-      <w:proofErr w:type="gramEnd"/>
-      <w:r>
-        <w:rPr>
-          <w:rFonts w:asciiTheme="minorHAnsi" w:hAnsiTheme="minorHAnsi" w:cstheme="minorHAnsi"/>
-          <w:color w:val="FF0000"/>
-        </w:rPr>
-        <w:t>_yeri</w:t>
+        <w:t>teslim_yeri</w:t>
       </w:r>
       <w:proofErr w:type="spellEnd"/>
       <w:r>
@@ -5793,21 +5668,12 @@
         </w:rPr>
       </w:pPr>
       <w:proofErr w:type="spellStart"/>
-      <w:proofErr w:type="gramStart"/>
       <w:r>
         <w:rPr>
           <w:rFonts w:asciiTheme="minorHAnsi" w:hAnsiTheme="minorHAnsi" w:cstheme="minorHAnsi"/>
           <w:color w:val="FF0000"/>
         </w:rPr>
-        <w:t>teslim</w:t>
-      </w:r>
-      <w:proofErr w:type="gramEnd"/>
-      <w:r>
-        <w:rPr>
-          <w:rFonts w:asciiTheme="minorHAnsi" w:hAnsiTheme="minorHAnsi" w:cstheme="minorHAnsi"/>
-          <w:color w:val="FF0000"/>
-        </w:rPr>
-        <w:t>_tarihi</w:t>
+        <w:t>teslim_tarihi</w:t>
       </w:r>
       <w:proofErr w:type="spellEnd"/>
     </w:p>
@@ -5876,21 +5742,12 @@
         </w:rPr>
       </w:pPr>
       <w:proofErr w:type="spellStart"/>
-      <w:proofErr w:type="gramStart"/>
       <w:r>
         <w:rPr>
           <w:rFonts w:asciiTheme="minorHAnsi" w:hAnsiTheme="minorHAnsi" w:cstheme="minorHAnsi"/>
           <w:color w:val="FF0000"/>
         </w:rPr>
-        <w:t>teslim</w:t>
-      </w:r>
-      <w:proofErr w:type="gramEnd"/>
-      <w:r>
-        <w:rPr>
-          <w:rFonts w:asciiTheme="minorHAnsi" w:hAnsiTheme="minorHAnsi" w:cstheme="minorHAnsi"/>
-          <w:color w:val="FF0000"/>
-        </w:rPr>
-        <w:t>_saati</w:t>
+        <w:t>teslim_saati</w:t>
       </w:r>
       <w:proofErr w:type="spellEnd"/>
     </w:p>
@@ -5911,7 +5768,6 @@
         <w:t xml:space="preserve">Zorunlu alandır. Aracın teslim edileceği saat. </w:t>
       </w:r>
       <w:proofErr w:type="spellStart"/>
-      <w:proofErr w:type="gramStart"/>
       <w:r>
         <w:rPr>
           <w:rFonts w:asciiTheme="minorHAnsi" w:hAnsiTheme="minorHAnsi" w:cstheme="minorHAnsi"/>
@@ -5920,7 +5776,6 @@
         <w:t>H:i</w:t>
       </w:r>
       <w:proofErr w:type="spellEnd"/>
-      <w:proofErr w:type="gramEnd"/>
       <w:r>
         <w:rPr>
           <w:rFonts w:asciiTheme="minorHAnsi" w:hAnsiTheme="minorHAnsi" w:cstheme="minorHAnsi"/>
@@ -5942,7 +5797,6 @@
         </w:rPr>
       </w:pPr>
       <w:proofErr w:type="spellStart"/>
-      <w:proofErr w:type="gramStart"/>
       <w:r>
         <w:rPr>
           <w:rFonts w:asciiTheme="minorHAnsi" w:hAnsiTheme="minorHAnsi" w:cstheme="minorHAnsi"/>
@@ -5958,7 +5812,6 @@
         <w:t>akit</w:t>
       </w:r>
       <w:proofErr w:type="spellEnd"/>
-      <w:proofErr w:type="gramEnd"/>
     </w:p>
     <w:p>
       <w:pPr>
@@ -6005,7 +5858,6 @@
           <w:color w:val="FF0000"/>
         </w:rPr>
       </w:pPr>
-      <w:proofErr w:type="gramStart"/>
       <w:r>
         <w:rPr>
           <w:rFonts w:asciiTheme="minorHAnsi" w:hAnsiTheme="minorHAnsi" w:cstheme="minorHAnsi"/>
@@ -6013,7 +5865,6 @@
         </w:rPr>
         <w:t>vites</w:t>
       </w:r>
-      <w:proofErr w:type="gramEnd"/>
     </w:p>
     <w:p>
       <w:pPr>
@@ -8728,21 +8579,12 @@
           <w:color w:val="000000"/>
         </w:rPr>
       </w:pPr>
-      <w:proofErr w:type="gramStart"/>
-      <w:r>
-        <w:rPr>
-          <w:rFonts w:asciiTheme="minorHAnsi" w:hAnsiTheme="minorHAnsi" w:cstheme="minorHAnsi"/>
-          <w:color w:val="000000"/>
-        </w:rPr>
-        <w:t>olmadığı</w:t>
-      </w:r>
-      <w:proofErr w:type="gramEnd"/>
-      <w:r>
-        <w:rPr>
-          <w:rFonts w:asciiTheme="minorHAnsi" w:hAnsiTheme="minorHAnsi" w:cstheme="minorHAnsi"/>
-          <w:color w:val="000000"/>
-        </w:rPr>
-        <w:t xml:space="preserve"> için </w:t>
+      <w:r>
+        <w:rPr>
+          <w:rFonts w:asciiTheme="minorHAnsi" w:hAnsiTheme="minorHAnsi" w:cstheme="minorHAnsi"/>
+          <w:color w:val="000000"/>
+        </w:rPr>
+        <w:t xml:space="preserve">olmadığı için </w:t>
       </w:r>
       <w:proofErr w:type="spellStart"/>
       <w:r>
@@ -8937,7 +8779,6 @@
         </w:rPr>
       </w:pPr>
       <w:proofErr w:type="spellStart"/>
-      <w:proofErr w:type="gramStart"/>
       <w:r>
         <w:rPr>
           <w:rFonts w:asciiTheme="minorHAnsi" w:hAnsiTheme="minorHAnsi" w:cstheme="minorHAnsi"/>
@@ -8946,7 +8787,6 @@
         <w:t>id</w:t>
       </w:r>
       <w:proofErr w:type="spellEnd"/>
-      <w:proofErr w:type="gramEnd"/>
     </w:p>
     <w:p>
       <w:pPr>
@@ -8981,21 +8821,12 @@
         </w:rPr>
       </w:pPr>
       <w:proofErr w:type="spellStart"/>
-      <w:proofErr w:type="gramStart"/>
       <w:r>
         <w:rPr>
           <w:rFonts w:asciiTheme="minorHAnsi" w:hAnsiTheme="minorHAnsi" w:cstheme="minorHAnsi"/>
           <w:color w:val="FF0000"/>
         </w:rPr>
-        <w:t>para</w:t>
-      </w:r>
-      <w:proofErr w:type="gramEnd"/>
-      <w:r>
-        <w:rPr>
-          <w:rFonts w:asciiTheme="minorHAnsi" w:hAnsiTheme="minorHAnsi" w:cstheme="minorHAnsi"/>
-          <w:color w:val="FF0000"/>
-        </w:rPr>
-        <w:t>_birimi</w:t>
+        <w:t>para_birimi</w:t>
       </w:r>
       <w:proofErr w:type="spellEnd"/>
     </w:p>
@@ -9032,17 +8863,8 @@
           <w:rFonts w:asciiTheme="minorHAnsi" w:hAnsiTheme="minorHAnsi" w:cstheme="minorHAnsi"/>
           <w:color w:val="000000"/>
         </w:rPr>
-        <w:t xml:space="preserve">USD ABD </w:t>
-      </w:r>
-      <w:proofErr w:type="gramStart"/>
-      <w:r>
-        <w:rPr>
-          <w:rFonts w:asciiTheme="minorHAnsi" w:hAnsiTheme="minorHAnsi" w:cstheme="minorHAnsi"/>
-          <w:color w:val="000000"/>
-        </w:rPr>
-        <w:t>Doları</w:t>
-      </w:r>
-      <w:proofErr w:type="gramEnd"/>
+        <w:t>USD ABD Doları</w:t>
+      </w:r>
     </w:p>
     <w:p>
       <w:pPr>
@@ -9077,17 +8899,8 @@
           <w:rFonts w:asciiTheme="minorHAnsi" w:hAnsiTheme="minorHAnsi" w:cstheme="minorHAnsi"/>
           <w:color w:val="000000"/>
         </w:rPr>
-        <w:t xml:space="preserve">AUD Avustralya </w:t>
-      </w:r>
-      <w:proofErr w:type="gramStart"/>
-      <w:r>
-        <w:rPr>
-          <w:rFonts w:asciiTheme="minorHAnsi" w:hAnsiTheme="minorHAnsi" w:cstheme="minorHAnsi"/>
-          <w:color w:val="000000"/>
-        </w:rPr>
-        <w:t>Doları</w:t>
-      </w:r>
-      <w:proofErr w:type="gramEnd"/>
+        <w:t>AUD Avustralya Doları</w:t>
+      </w:r>
     </w:p>
     <w:p>
       <w:pPr>
@@ -9104,17 +8917,8 @@
           <w:rFonts w:asciiTheme="minorHAnsi" w:hAnsiTheme="minorHAnsi" w:cstheme="minorHAnsi"/>
           <w:color w:val="000000"/>
         </w:rPr>
-        <w:t xml:space="preserve">CAD Kanada </w:t>
-      </w:r>
-      <w:proofErr w:type="gramStart"/>
-      <w:r>
-        <w:rPr>
-          <w:rFonts w:asciiTheme="minorHAnsi" w:hAnsiTheme="minorHAnsi" w:cstheme="minorHAnsi"/>
-          <w:color w:val="000000"/>
-        </w:rPr>
-        <w:t>Doları</w:t>
-      </w:r>
-      <w:proofErr w:type="gramEnd"/>
+        <w:t>CAD Kanada Doları</w:t>
+      </w:r>
     </w:p>
     <w:p>
       <w:pPr>
@@ -9131,17 +8935,8 @@
           <w:rFonts w:asciiTheme="minorHAnsi" w:hAnsiTheme="minorHAnsi" w:cstheme="minorHAnsi"/>
           <w:color w:val="000000"/>
         </w:rPr>
-        <w:t xml:space="preserve">TRY Türk </w:t>
-      </w:r>
-      <w:proofErr w:type="gramStart"/>
-      <w:r>
-        <w:rPr>
-          <w:rFonts w:asciiTheme="minorHAnsi" w:hAnsiTheme="minorHAnsi" w:cstheme="minorHAnsi"/>
-          <w:color w:val="000000"/>
-        </w:rPr>
-        <w:t>Lirası</w:t>
-      </w:r>
-      <w:proofErr w:type="gramEnd"/>
+        <w:t>TRY Türk Lirası</w:t>
+      </w:r>
     </w:p>
     <w:p>
       <w:pPr>
@@ -9158,17 +8953,8 @@
           <w:rFonts w:asciiTheme="minorHAnsi" w:hAnsiTheme="minorHAnsi" w:cstheme="minorHAnsi"/>
           <w:color w:val="000000"/>
         </w:rPr>
-        <w:t xml:space="preserve">GBP İngiliz </w:t>
-      </w:r>
-      <w:proofErr w:type="gramStart"/>
-      <w:r>
-        <w:rPr>
-          <w:rFonts w:asciiTheme="minorHAnsi" w:hAnsiTheme="minorHAnsi" w:cstheme="minorHAnsi"/>
-          <w:color w:val="000000"/>
-        </w:rPr>
-        <w:t>Sterlini</w:t>
-      </w:r>
-      <w:proofErr w:type="gramEnd"/>
+        <w:t>GBP İngiliz Sterlini</w:t>
+      </w:r>
     </w:p>
     <w:p>
       <w:pPr>
@@ -9185,17 +8971,8 @@
           <w:rFonts w:asciiTheme="minorHAnsi" w:hAnsiTheme="minorHAnsi" w:cstheme="minorHAnsi"/>
           <w:color w:val="000000"/>
         </w:rPr>
-        <w:t xml:space="preserve">AED Birleşik Arap Emirlikleri </w:t>
-      </w:r>
-      <w:proofErr w:type="gramStart"/>
-      <w:r>
-        <w:rPr>
-          <w:rFonts w:asciiTheme="minorHAnsi" w:hAnsiTheme="minorHAnsi" w:cstheme="minorHAnsi"/>
-          <w:color w:val="000000"/>
-        </w:rPr>
-        <w:t>Dirhemi</w:t>
-      </w:r>
-      <w:proofErr w:type="gramEnd"/>
+        <w:t>AED Birleşik Arap Emirlikleri Dirhemi</w:t>
+      </w:r>
     </w:p>
     <w:p>
       <w:pPr>
@@ -9496,20 +9273,9 @@
           <w:sz w:val="18"/>
           <w:szCs w:val="18"/>
         </w:rPr>
-        <w:t>t&amp;</w:t>
-      </w:r>
-      <w:proofErr w:type="gramStart"/>
-      <w:r>
-        <w:rPr>
-          <w:rFonts w:ascii="Menlo" w:hAnsi="Menlo" w:cs="Menlo"/>
-          <w:color w:val="0451A5"/>
-          <w:sz w:val="18"/>
-          <w:szCs w:val="18"/>
-        </w:rPr>
-        <w:t>uuml;m</w:t>
-      </w:r>
-      <w:proofErr w:type="spellEnd"/>
-      <w:proofErr w:type="gramEnd"/>
+        <w:t>t&amp;uuml;m</w:t>
+      </w:r>
+      <w:proofErr w:type="spellEnd"/>
       <w:r>
         <w:rPr>
           <w:rFonts w:ascii="Menlo" w:hAnsi="Menlo" w:cs="Menlo"/>
@@ -10171,20 +9937,9 @@
           <w:sz w:val="18"/>
           <w:szCs w:val="18"/>
         </w:rPr>
-        <w:t>i&amp;</w:t>
-      </w:r>
-      <w:proofErr w:type="gramStart"/>
-      <w:r>
-        <w:rPr>
-          <w:rFonts w:ascii="Menlo" w:hAnsi="Menlo" w:cs="Menlo"/>
-          <w:color w:val="0451A5"/>
-          <w:sz w:val="18"/>
-          <w:szCs w:val="18"/>
-        </w:rPr>
-        <w:t>ccedil;in</w:t>
-      </w:r>
-      <w:proofErr w:type="spellEnd"/>
-      <w:proofErr w:type="gramEnd"/>
+        <w:t>i&amp;ccedil;in</w:t>
+      </w:r>
+      <w:proofErr w:type="spellEnd"/>
       <w:r>
         <w:rPr>
           <w:rFonts w:ascii="Menlo" w:hAnsi="Menlo" w:cs="Menlo"/>
@@ -10195,7 +9950,6 @@
         <w:t xml:space="preserve"> uygundur. Bu yaş ortalamasının &amp;</w:t>
       </w:r>
       <w:proofErr w:type="spellStart"/>
-      <w:proofErr w:type="gramStart"/>
       <w:r>
         <w:rPr>
           <w:rFonts w:ascii="Menlo" w:hAnsi="Menlo" w:cs="Menlo"/>
@@ -10206,7 +9960,6 @@
         <w:t>uuml;zerindeki</w:t>
       </w:r>
       <w:proofErr w:type="spellEnd"/>
-      <w:proofErr w:type="gramEnd"/>
       <w:r>
         <w:rPr>
           <w:rFonts w:ascii="Menlo" w:hAnsi="Menlo" w:cs="Menlo"/>
@@ -10727,27 +10480,7 @@
           <w:sz w:val="18"/>
           <w:szCs w:val="18"/>
         </w:rPr>
-        <w:t>s&amp;</w:t>
-      </w:r>
-      <w:proofErr w:type="gramStart"/>
-      <w:r>
-        <w:rPr>
-          <w:rFonts w:ascii="Menlo" w:hAnsi="Menlo" w:cs="Menlo"/>
-          <w:color w:val="0451A5"/>
-          <w:sz w:val="18"/>
-          <w:szCs w:val="18"/>
-        </w:rPr>
-        <w:t>uuml;r</w:t>
-      </w:r>
-      <w:proofErr w:type="gramEnd"/>
-      <w:r>
-        <w:rPr>
-          <w:rFonts w:ascii="Menlo" w:hAnsi="Menlo" w:cs="Menlo"/>
-          <w:color w:val="0451A5"/>
-          <w:sz w:val="18"/>
-          <w:szCs w:val="18"/>
-        </w:rPr>
-        <w:t>&amp;uuml;c&amp;uuml</w:t>
+        <w:t>s&amp;uuml;r&amp;uuml;c&amp;uuml</w:t>
       </w:r>
       <w:proofErr w:type="spellEnd"/>
       <w:r>
@@ -11370,27 +11103,7 @@
           <w:sz w:val="18"/>
           <w:szCs w:val="18"/>
         </w:rPr>
-        <w:t>S&amp;</w:t>
-      </w:r>
-      <w:proofErr w:type="gramStart"/>
-      <w:r>
-        <w:rPr>
-          <w:rFonts w:ascii="Menlo" w:hAnsi="Menlo" w:cs="Menlo"/>
-          <w:color w:val="0451A5"/>
-          <w:sz w:val="18"/>
-          <w:szCs w:val="18"/>
-        </w:rPr>
-        <w:t>uuml;r</w:t>
-      </w:r>
-      <w:proofErr w:type="gramEnd"/>
-      <w:r>
-        <w:rPr>
-          <w:rFonts w:ascii="Menlo" w:hAnsi="Menlo" w:cs="Menlo"/>
-          <w:color w:val="0451A5"/>
-          <w:sz w:val="18"/>
-          <w:szCs w:val="18"/>
-        </w:rPr>
-        <w:t>&amp;uuml;c&amp;uuml</w:t>
+        <w:t>S&amp;uuml;r&amp;uuml;c&amp;uuml</w:t>
       </w:r>
       <w:proofErr w:type="spellEnd"/>
       <w:r>
@@ -11817,21 +11530,12 @@
         </w:rPr>
       </w:pPr>
       <w:proofErr w:type="spellStart"/>
-      <w:proofErr w:type="gramStart"/>
       <w:r>
         <w:rPr>
           <w:rFonts w:asciiTheme="minorHAnsi" w:hAnsiTheme="minorHAnsi" w:cstheme="minorHAnsi"/>
           <w:color w:val="FF0000"/>
         </w:rPr>
-        <w:t>tek</w:t>
-      </w:r>
-      <w:proofErr w:type="gramEnd"/>
-      <w:r>
-        <w:rPr>
-          <w:rFonts w:asciiTheme="minorHAnsi" w:hAnsiTheme="minorHAnsi" w:cstheme="minorHAnsi"/>
-          <w:color w:val="FF0000"/>
-        </w:rPr>
-        <w:t>_odeme</w:t>
+        <w:t>tek_odeme</w:t>
       </w:r>
       <w:proofErr w:type="spellEnd"/>
     </w:p>
@@ -11898,7 +11602,6 @@
           <w:color w:val="FF0000"/>
         </w:rPr>
       </w:pPr>
-      <w:proofErr w:type="gramStart"/>
       <w:r>
         <w:rPr>
           <w:rFonts w:asciiTheme="minorHAnsi" w:hAnsiTheme="minorHAnsi" w:cstheme="minorHAnsi"/>
@@ -11906,7 +11609,6 @@
         </w:rPr>
         <w:t>zorunlu</w:t>
       </w:r>
-      <w:proofErr w:type="gramEnd"/>
     </w:p>
     <w:p>
       <w:pPr>
@@ -12162,7 +11864,6 @@
         </w:rPr>
       </w:pPr>
       <w:proofErr w:type="spellStart"/>
-      <w:proofErr w:type="gramStart"/>
       <w:r>
         <w:rPr>
           <w:rFonts w:asciiTheme="minorHAnsi" w:hAnsiTheme="minorHAnsi" w:cstheme="minorHAnsi"/>
@@ -12172,7 +11873,6 @@
         <w:t>id</w:t>
       </w:r>
       <w:proofErr w:type="spellEnd"/>
-      <w:proofErr w:type="gramEnd"/>
     </w:p>
     <w:p>
       <w:pPr>
@@ -12207,21 +11907,12 @@
         </w:rPr>
       </w:pPr>
       <w:proofErr w:type="spellStart"/>
-      <w:proofErr w:type="gramStart"/>
       <w:r>
         <w:rPr>
           <w:rFonts w:asciiTheme="minorHAnsi" w:hAnsiTheme="minorHAnsi" w:cstheme="minorHAnsi"/>
           <w:color w:val="FF0000"/>
         </w:rPr>
-        <w:t>para</w:t>
-      </w:r>
-      <w:proofErr w:type="gramEnd"/>
-      <w:r>
-        <w:rPr>
-          <w:rFonts w:asciiTheme="minorHAnsi" w:hAnsiTheme="minorHAnsi" w:cstheme="minorHAnsi"/>
-          <w:color w:val="FF0000"/>
-        </w:rPr>
-        <w:t>_birimi</w:t>
+        <w:t>para_birimi</w:t>
       </w:r>
       <w:proofErr w:type="spellEnd"/>
     </w:p>
@@ -12258,17 +11949,8 @@
           <w:rFonts w:asciiTheme="minorHAnsi" w:hAnsiTheme="minorHAnsi" w:cstheme="minorHAnsi"/>
           <w:color w:val="000000"/>
         </w:rPr>
-        <w:t xml:space="preserve">USD ABD </w:t>
-      </w:r>
-      <w:proofErr w:type="gramStart"/>
-      <w:r>
-        <w:rPr>
-          <w:rFonts w:asciiTheme="minorHAnsi" w:hAnsiTheme="minorHAnsi" w:cstheme="minorHAnsi"/>
-          <w:color w:val="000000"/>
-        </w:rPr>
-        <w:t>Doları</w:t>
-      </w:r>
-      <w:proofErr w:type="gramEnd"/>
+        <w:t>USD ABD Doları</w:t>
+      </w:r>
     </w:p>
     <w:p>
       <w:pPr>
@@ -12303,17 +11985,8 @@
           <w:rFonts w:asciiTheme="minorHAnsi" w:hAnsiTheme="minorHAnsi" w:cstheme="minorHAnsi"/>
           <w:color w:val="000000"/>
         </w:rPr>
-        <w:t xml:space="preserve">AUD Avustralya </w:t>
-      </w:r>
-      <w:proofErr w:type="gramStart"/>
-      <w:r>
-        <w:rPr>
-          <w:rFonts w:asciiTheme="minorHAnsi" w:hAnsiTheme="minorHAnsi" w:cstheme="minorHAnsi"/>
-          <w:color w:val="000000"/>
-        </w:rPr>
-        <w:t>Doları</w:t>
-      </w:r>
-      <w:proofErr w:type="gramEnd"/>
+        <w:t>AUD Avustralya Doları</w:t>
+      </w:r>
     </w:p>
     <w:p>
       <w:pPr>
@@ -12330,17 +12003,8 @@
           <w:rFonts w:asciiTheme="minorHAnsi" w:hAnsiTheme="minorHAnsi" w:cstheme="minorHAnsi"/>
           <w:color w:val="000000"/>
         </w:rPr>
-        <w:t xml:space="preserve">CAD Kanada </w:t>
-      </w:r>
-      <w:proofErr w:type="gramStart"/>
-      <w:r>
-        <w:rPr>
-          <w:rFonts w:asciiTheme="minorHAnsi" w:hAnsiTheme="minorHAnsi" w:cstheme="minorHAnsi"/>
-          <w:color w:val="000000"/>
-        </w:rPr>
-        <w:t>Doları</w:t>
-      </w:r>
-      <w:proofErr w:type="gramEnd"/>
+        <w:t>CAD Kanada Doları</w:t>
+      </w:r>
     </w:p>
     <w:p>
       <w:pPr>
@@ -12357,17 +12021,8 @@
           <w:rFonts w:asciiTheme="minorHAnsi" w:hAnsiTheme="minorHAnsi" w:cstheme="minorHAnsi"/>
           <w:color w:val="000000"/>
         </w:rPr>
-        <w:t xml:space="preserve">TRY Türk </w:t>
-      </w:r>
-      <w:proofErr w:type="gramStart"/>
-      <w:r>
-        <w:rPr>
-          <w:rFonts w:asciiTheme="minorHAnsi" w:hAnsiTheme="minorHAnsi" w:cstheme="minorHAnsi"/>
-          <w:color w:val="000000"/>
-        </w:rPr>
-        <w:t>Lirası</w:t>
-      </w:r>
-      <w:proofErr w:type="gramEnd"/>
+        <w:t>TRY Türk Lirası</w:t>
+      </w:r>
     </w:p>
     <w:p>
       <w:pPr>
@@ -12384,17 +12039,8 @@
           <w:rFonts w:asciiTheme="minorHAnsi" w:hAnsiTheme="minorHAnsi" w:cstheme="minorHAnsi"/>
           <w:color w:val="000000"/>
         </w:rPr>
-        <w:t xml:space="preserve">GBP İngiliz </w:t>
-      </w:r>
-      <w:proofErr w:type="gramStart"/>
-      <w:r>
-        <w:rPr>
-          <w:rFonts w:asciiTheme="minorHAnsi" w:hAnsiTheme="minorHAnsi" w:cstheme="minorHAnsi"/>
-          <w:color w:val="000000"/>
-        </w:rPr>
-        <w:t>Sterlini</w:t>
-      </w:r>
-      <w:proofErr w:type="gramEnd"/>
+        <w:t>GBP İngiliz Sterlini</w:t>
+      </w:r>
     </w:p>
     <w:p>
       <w:pPr>
@@ -12411,17 +12057,8 @@
           <w:rFonts w:asciiTheme="minorHAnsi" w:hAnsiTheme="minorHAnsi" w:cstheme="minorHAnsi"/>
           <w:color w:val="000000"/>
         </w:rPr>
-        <w:t xml:space="preserve">AED Birleşik Arap Emirlikleri </w:t>
-      </w:r>
-      <w:proofErr w:type="gramStart"/>
-      <w:r>
-        <w:rPr>
-          <w:rFonts w:asciiTheme="minorHAnsi" w:hAnsiTheme="minorHAnsi" w:cstheme="minorHAnsi"/>
-          <w:color w:val="000000"/>
-        </w:rPr>
-        <w:t>Dirhemi</w:t>
-      </w:r>
-      <w:proofErr w:type="gramEnd"/>
+        <w:t>AED Birleşik Arap Emirlikleri Dirhemi</w:t>
+      </w:r>
     </w:p>
     <w:p>
       <w:pPr>
@@ -12448,21 +12085,12 @@
         </w:rPr>
       </w:pPr>
       <w:proofErr w:type="spellStart"/>
-      <w:proofErr w:type="gramStart"/>
       <w:r>
         <w:rPr>
           <w:rFonts w:asciiTheme="minorHAnsi" w:hAnsiTheme="minorHAnsi" w:cstheme="minorHAnsi"/>
           <w:color w:val="FF0000"/>
         </w:rPr>
-        <w:t>arac</w:t>
-      </w:r>
-      <w:proofErr w:type="gramEnd"/>
-      <w:r>
-        <w:rPr>
-          <w:rFonts w:asciiTheme="minorHAnsi" w:hAnsiTheme="minorHAnsi" w:cstheme="minorHAnsi"/>
-          <w:color w:val="FF0000"/>
-        </w:rPr>
-        <w:t>_id</w:t>
+        <w:t>arac_id</w:t>
       </w:r>
       <w:proofErr w:type="spellEnd"/>
     </w:p>
@@ -12523,21 +12151,12 @@
         </w:rPr>
       </w:pPr>
       <w:proofErr w:type="spellStart"/>
-      <w:proofErr w:type="gramStart"/>
       <w:r>
         <w:rPr>
           <w:rFonts w:asciiTheme="minorHAnsi" w:hAnsiTheme="minorHAnsi" w:cstheme="minorHAnsi"/>
           <w:color w:val="FF0000"/>
         </w:rPr>
-        <w:t>alis</w:t>
-      </w:r>
-      <w:proofErr w:type="gramEnd"/>
-      <w:r>
-        <w:rPr>
-          <w:rFonts w:asciiTheme="minorHAnsi" w:hAnsiTheme="minorHAnsi" w:cstheme="minorHAnsi"/>
-          <w:color w:val="FF0000"/>
-        </w:rPr>
-        <w:t>_yeri</w:t>
+        <w:t>alis_yeri</w:t>
       </w:r>
       <w:proofErr w:type="spellEnd"/>
     </w:p>
@@ -12596,21 +12215,12 @@
         </w:rPr>
       </w:pPr>
       <w:proofErr w:type="spellStart"/>
-      <w:proofErr w:type="gramStart"/>
       <w:r>
         <w:rPr>
           <w:rFonts w:asciiTheme="minorHAnsi" w:hAnsiTheme="minorHAnsi" w:cstheme="minorHAnsi"/>
           <w:color w:val="FF0000"/>
         </w:rPr>
-        <w:t>alis</w:t>
-      </w:r>
-      <w:proofErr w:type="gramEnd"/>
-      <w:r>
-        <w:rPr>
-          <w:rFonts w:asciiTheme="minorHAnsi" w:hAnsiTheme="minorHAnsi" w:cstheme="minorHAnsi"/>
-          <w:color w:val="FF0000"/>
-        </w:rPr>
-        <w:t>_tarihi</w:t>
+        <w:t>alis_tarihi</w:t>
       </w:r>
       <w:proofErr w:type="spellEnd"/>
     </w:p>
@@ -12652,21 +12262,12 @@
         </w:rPr>
       </w:pPr>
       <w:proofErr w:type="spellStart"/>
-      <w:proofErr w:type="gramStart"/>
       <w:r>
         <w:rPr>
           <w:rFonts w:asciiTheme="minorHAnsi" w:hAnsiTheme="minorHAnsi" w:cstheme="minorHAnsi"/>
           <w:color w:val="FF0000"/>
         </w:rPr>
-        <w:t>alis</w:t>
-      </w:r>
-      <w:proofErr w:type="gramEnd"/>
-      <w:r>
-        <w:rPr>
-          <w:rFonts w:asciiTheme="minorHAnsi" w:hAnsiTheme="minorHAnsi" w:cstheme="minorHAnsi"/>
-          <w:color w:val="FF0000"/>
-        </w:rPr>
-        <w:t>_saati</w:t>
+        <w:t>alis_saati</w:t>
       </w:r>
       <w:proofErr w:type="spellEnd"/>
       <w:r>
@@ -12701,7 +12302,6 @@
         <w:t xml:space="preserve">Aracın teslim alınacağı saat. </w:t>
       </w:r>
       <w:proofErr w:type="spellStart"/>
-      <w:proofErr w:type="gramStart"/>
       <w:r>
         <w:rPr>
           <w:rFonts w:asciiTheme="minorHAnsi" w:hAnsiTheme="minorHAnsi" w:cstheme="minorHAnsi"/>
@@ -12710,7 +12310,6 @@
         <w:t>H:i</w:t>
       </w:r>
       <w:proofErr w:type="spellEnd"/>
-      <w:proofErr w:type="gramEnd"/>
       <w:r>
         <w:rPr>
           <w:rFonts w:asciiTheme="minorHAnsi" w:hAnsiTheme="minorHAnsi" w:cstheme="minorHAnsi"/>
@@ -12733,21 +12332,12 @@
         </w:rPr>
       </w:pPr>
       <w:proofErr w:type="spellStart"/>
-      <w:proofErr w:type="gramStart"/>
       <w:r>
         <w:rPr>
           <w:rFonts w:asciiTheme="minorHAnsi" w:hAnsiTheme="minorHAnsi" w:cstheme="minorHAnsi"/>
           <w:color w:val="FF0000"/>
         </w:rPr>
-        <w:t>teslim</w:t>
-      </w:r>
-      <w:proofErr w:type="gramEnd"/>
-      <w:r>
-        <w:rPr>
-          <w:rFonts w:asciiTheme="minorHAnsi" w:hAnsiTheme="minorHAnsi" w:cstheme="minorHAnsi"/>
-          <w:color w:val="FF0000"/>
-        </w:rPr>
-        <w:t>_yeri</w:t>
+        <w:t>teslim_yeri</w:t>
       </w:r>
       <w:proofErr w:type="spellEnd"/>
       <w:r>
@@ -12811,21 +12401,12 @@
         </w:rPr>
       </w:pPr>
       <w:proofErr w:type="spellStart"/>
-      <w:proofErr w:type="gramStart"/>
       <w:r>
         <w:rPr>
           <w:rFonts w:asciiTheme="minorHAnsi" w:hAnsiTheme="minorHAnsi" w:cstheme="minorHAnsi"/>
           <w:color w:val="FF0000"/>
         </w:rPr>
-        <w:t>teslim</w:t>
-      </w:r>
-      <w:proofErr w:type="gramEnd"/>
-      <w:r>
-        <w:rPr>
-          <w:rFonts w:asciiTheme="minorHAnsi" w:hAnsiTheme="minorHAnsi" w:cstheme="minorHAnsi"/>
-          <w:color w:val="FF0000"/>
-        </w:rPr>
-        <w:t>_tarihi</w:t>
+        <w:t>teslim_tarihi</w:t>
       </w:r>
       <w:proofErr w:type="spellEnd"/>
     </w:p>
@@ -12866,21 +12447,12 @@
         </w:rPr>
       </w:pPr>
       <w:proofErr w:type="spellStart"/>
-      <w:proofErr w:type="gramStart"/>
       <w:r>
         <w:rPr>
           <w:rFonts w:asciiTheme="minorHAnsi" w:hAnsiTheme="minorHAnsi" w:cstheme="minorHAnsi"/>
           <w:color w:val="FF0000"/>
         </w:rPr>
-        <w:t>teslim</w:t>
-      </w:r>
-      <w:proofErr w:type="gramEnd"/>
-      <w:r>
-        <w:rPr>
-          <w:rFonts w:asciiTheme="minorHAnsi" w:hAnsiTheme="minorHAnsi" w:cstheme="minorHAnsi"/>
-          <w:color w:val="FF0000"/>
-        </w:rPr>
-        <w:t>_saati</w:t>
+        <w:t>teslim_saati</w:t>
       </w:r>
       <w:proofErr w:type="spellEnd"/>
     </w:p>
@@ -12901,7 +12473,6 @@
         <w:t xml:space="preserve">Zorunlu alandır. Aracın teslim edileceği saat. </w:t>
       </w:r>
       <w:proofErr w:type="spellStart"/>
-      <w:proofErr w:type="gramStart"/>
       <w:r>
         <w:rPr>
           <w:rFonts w:asciiTheme="minorHAnsi" w:hAnsiTheme="minorHAnsi" w:cstheme="minorHAnsi"/>
@@ -12910,7 +12481,6 @@
         <w:t>H:i</w:t>
       </w:r>
       <w:proofErr w:type="spellEnd"/>
-      <w:proofErr w:type="gramEnd"/>
       <w:r>
         <w:rPr>
           <w:rFonts w:asciiTheme="minorHAnsi" w:hAnsiTheme="minorHAnsi" w:cstheme="minorHAnsi"/>
@@ -12931,7 +12501,6 @@
           <w:color w:val="FF0000"/>
         </w:rPr>
       </w:pPr>
-      <w:proofErr w:type="gramStart"/>
       <w:r>
         <w:rPr>
           <w:rFonts w:asciiTheme="minorHAnsi" w:hAnsiTheme="minorHAnsi" w:cstheme="minorHAnsi"/>
@@ -12939,7 +12508,6 @@
         </w:rPr>
         <w:t>mad</w:t>
       </w:r>
-      <w:proofErr w:type="gramEnd"/>
     </w:p>
     <w:p>
       <w:pPr>
@@ -12971,7 +12539,6 @@
         </w:rPr>
       </w:pPr>
       <w:proofErr w:type="spellStart"/>
-      <w:proofErr w:type="gramStart"/>
       <w:r>
         <w:rPr>
           <w:rFonts w:asciiTheme="minorHAnsi" w:hAnsiTheme="minorHAnsi" w:cstheme="minorHAnsi"/>
@@ -12980,7 +12547,6 @@
         <w:t>msoyad</w:t>
       </w:r>
       <w:proofErr w:type="spellEnd"/>
-      <w:proofErr w:type="gramEnd"/>
     </w:p>
     <w:p>
       <w:pPr>
@@ -13012,7 +12578,6 @@
         </w:rPr>
       </w:pPr>
       <w:proofErr w:type="spellStart"/>
-      <w:proofErr w:type="gramStart"/>
       <w:r>
         <w:rPr>
           <w:rFonts w:asciiTheme="minorHAnsi" w:hAnsiTheme="minorHAnsi" w:cstheme="minorHAnsi"/>
@@ -13028,7 +12593,6 @@
         <w:t>eposta</w:t>
       </w:r>
       <w:proofErr w:type="spellEnd"/>
-      <w:proofErr w:type="gramEnd"/>
     </w:p>
     <w:p>
       <w:pPr>
@@ -13060,21 +12624,12 @@
         </w:rPr>
       </w:pPr>
       <w:proofErr w:type="spellStart"/>
-      <w:proofErr w:type="gramStart"/>
       <w:r>
         <w:rPr>
           <w:rFonts w:asciiTheme="minorHAnsi" w:hAnsiTheme="minorHAnsi" w:cstheme="minorHAnsi"/>
           <w:color w:val="FF0000"/>
         </w:rPr>
-        <w:t>mcep</w:t>
-      </w:r>
-      <w:proofErr w:type="gramEnd"/>
-      <w:r>
-        <w:rPr>
-          <w:rFonts w:asciiTheme="minorHAnsi" w:hAnsiTheme="minorHAnsi" w:cstheme="minorHAnsi"/>
-          <w:color w:val="FF0000"/>
-        </w:rPr>
-        <w:t>_telefon</w:t>
+        <w:t>mcep_telefon</w:t>
       </w:r>
       <w:proofErr w:type="spellEnd"/>
     </w:p>
@@ -13108,21 +12663,12 @@
         </w:rPr>
       </w:pPr>
       <w:proofErr w:type="spellStart"/>
-      <w:proofErr w:type="gramStart"/>
       <w:r>
         <w:rPr>
           <w:rFonts w:asciiTheme="minorHAnsi" w:hAnsiTheme="minorHAnsi" w:cstheme="minorHAnsi"/>
           <w:color w:val="FF0000"/>
         </w:rPr>
-        <w:t>mtc</w:t>
-      </w:r>
-      <w:proofErr w:type="gramEnd"/>
-      <w:r>
-        <w:rPr>
-          <w:rFonts w:asciiTheme="minorHAnsi" w:hAnsiTheme="minorHAnsi" w:cstheme="minorHAnsi"/>
-          <w:color w:val="FF0000"/>
-        </w:rPr>
-        <w:t>_pasaport_no</w:t>
+        <w:t>mtc_pasaport_no</w:t>
       </w:r>
       <w:proofErr w:type="spellEnd"/>
     </w:p>
@@ -13156,7 +12702,6 @@
         </w:rPr>
       </w:pPr>
       <w:proofErr w:type="spellStart"/>
-      <w:proofErr w:type="gramStart"/>
       <w:r>
         <w:rPr>
           <w:rFonts w:asciiTheme="minorHAnsi" w:hAnsiTheme="minorHAnsi" w:cstheme="minorHAnsi"/>
@@ -13165,7 +12710,6 @@
         <w:t>mmesaj</w:t>
       </w:r>
       <w:proofErr w:type="spellEnd"/>
-      <w:proofErr w:type="gramEnd"/>
     </w:p>
     <w:p>
       <w:pPr>
@@ -13197,21 +12741,12 @@
         </w:rPr>
       </w:pPr>
       <w:proofErr w:type="spellStart"/>
-      <w:proofErr w:type="gramStart"/>
       <w:r>
         <w:rPr>
           <w:rFonts w:asciiTheme="minorHAnsi" w:hAnsiTheme="minorHAnsi" w:cstheme="minorHAnsi"/>
           <w:color w:val="FF0000"/>
         </w:rPr>
-        <w:t>mgelis</w:t>
-      </w:r>
-      <w:proofErr w:type="gramEnd"/>
-      <w:r>
-        <w:rPr>
-          <w:rFonts w:asciiTheme="minorHAnsi" w:hAnsiTheme="minorHAnsi" w:cstheme="minorHAnsi"/>
-          <w:color w:val="FF0000"/>
-        </w:rPr>
-        <w:t>_ucus_no</w:t>
+        <w:t>mgelis_ucus_no</w:t>
       </w:r>
       <w:proofErr w:type="spellEnd"/>
     </w:p>
@@ -13229,7 +12764,14 @@
           <w:rFonts w:asciiTheme="minorHAnsi" w:hAnsiTheme="minorHAnsi" w:cstheme="minorHAnsi"/>
           <w:color w:val="000000" w:themeColor="text1"/>
         </w:rPr>
-        <w:t xml:space="preserve">İsteğe bağlı alandır. Müşteri uçak ile geliyorsa </w:t>
+        <w:t>Araç teslim alış noktası havalimanı ise zorunlu bir</w:t>
+      </w:r>
+      <w:r>
+        <w:rPr>
+          <w:rFonts w:asciiTheme="minorHAnsi" w:hAnsiTheme="minorHAnsi" w:cstheme="minorHAnsi"/>
+          <w:color w:val="000000" w:themeColor="text1"/>
+        </w:rPr>
+        <w:t xml:space="preserve"> alandır. Müşteri uçak ile geliyorsa </w:t>
       </w:r>
       <w:r>
         <w:rPr>
@@ -13252,21 +12794,12 @@
         </w:rPr>
       </w:pPr>
       <w:proofErr w:type="spellStart"/>
-      <w:proofErr w:type="gramStart"/>
       <w:r>
         <w:rPr>
           <w:rFonts w:asciiTheme="minorHAnsi" w:hAnsiTheme="minorHAnsi" w:cstheme="minorHAnsi"/>
           <w:color w:val="FF0000"/>
         </w:rPr>
-        <w:t>mgelis</w:t>
-      </w:r>
-      <w:proofErr w:type="gramEnd"/>
-      <w:r>
-        <w:rPr>
-          <w:rFonts w:asciiTheme="minorHAnsi" w:hAnsiTheme="minorHAnsi" w:cstheme="minorHAnsi"/>
-          <w:color w:val="FF0000"/>
-        </w:rPr>
-        <w:t>_ucus_notu</w:t>
+        <w:t>mgelis_ucus_notu</w:t>
       </w:r>
       <w:proofErr w:type="spellEnd"/>
     </w:p>
@@ -13307,21 +12840,12 @@
         </w:rPr>
       </w:pPr>
       <w:proofErr w:type="spellStart"/>
-      <w:proofErr w:type="gramStart"/>
       <w:r>
         <w:rPr>
           <w:rFonts w:asciiTheme="minorHAnsi" w:hAnsiTheme="minorHAnsi" w:cstheme="minorHAnsi"/>
           <w:color w:val="FF0000"/>
         </w:rPr>
-        <w:t>mdonus</w:t>
-      </w:r>
-      <w:proofErr w:type="gramEnd"/>
-      <w:r>
-        <w:rPr>
-          <w:rFonts w:asciiTheme="minorHAnsi" w:hAnsiTheme="minorHAnsi" w:cstheme="minorHAnsi"/>
-          <w:color w:val="FF0000"/>
-        </w:rPr>
-        <w:t>_ucus_no</w:t>
+        <w:t>mdonus_ucus_no</w:t>
       </w:r>
       <w:proofErr w:type="spellEnd"/>
     </w:p>
@@ -13362,21 +12886,12 @@
         </w:rPr>
       </w:pPr>
       <w:proofErr w:type="spellStart"/>
-      <w:proofErr w:type="gramStart"/>
       <w:r>
         <w:rPr>
           <w:rFonts w:asciiTheme="minorHAnsi" w:hAnsiTheme="minorHAnsi" w:cstheme="minorHAnsi"/>
           <w:color w:val="FF0000"/>
         </w:rPr>
-        <w:t>mdonus</w:t>
-      </w:r>
-      <w:proofErr w:type="gramEnd"/>
-      <w:r>
-        <w:rPr>
-          <w:rFonts w:asciiTheme="minorHAnsi" w:hAnsiTheme="minorHAnsi" w:cstheme="minorHAnsi"/>
-          <w:color w:val="FF0000"/>
-        </w:rPr>
-        <w:t>_ucus_notu</w:t>
+        <w:t>mdonus_ucus_notu</w:t>
       </w:r>
       <w:proofErr w:type="spellEnd"/>
       <w:r>
@@ -13415,7 +12930,6 @@
           <w:color w:val="FF0000"/>
         </w:rPr>
       </w:pPr>
-      <w:proofErr w:type="gramStart"/>
       <w:r>
         <w:rPr>
           <w:rFonts w:asciiTheme="minorHAnsi" w:hAnsiTheme="minorHAnsi" w:cstheme="minorHAnsi"/>
@@ -13423,7 +12937,6 @@
         </w:rPr>
         <w:t>ekstra</w:t>
       </w:r>
-      <w:proofErr w:type="gramEnd"/>
       <w:r>
         <w:rPr>
           <w:rFonts w:asciiTheme="minorHAnsi" w:hAnsiTheme="minorHAnsi" w:cstheme="minorHAnsi"/>
@@ -13497,23 +13010,7 @@
           <w:rFonts w:asciiTheme="minorHAnsi" w:hAnsiTheme="minorHAnsi" w:cstheme="minorHAnsi"/>
           <w:color w:val="000000" w:themeColor="text1"/>
         </w:rPr>
-        <w:t>&amp;</w:t>
-      </w:r>
-      <w:proofErr w:type="gramStart"/>
-      <w:r>
-        <w:rPr>
-          <w:rFonts w:asciiTheme="minorHAnsi" w:hAnsiTheme="minorHAnsi" w:cstheme="minorHAnsi"/>
-          <w:color w:val="000000" w:themeColor="text1"/>
-        </w:rPr>
-        <w:t>ekstra[</w:t>
-      </w:r>
-      <w:proofErr w:type="gramEnd"/>
-      <w:r>
-        <w:rPr>
-          <w:rFonts w:asciiTheme="minorHAnsi" w:hAnsiTheme="minorHAnsi" w:cstheme="minorHAnsi"/>
-          <w:color w:val="000000" w:themeColor="text1"/>
-        </w:rPr>
-        <w:t>1(Ekstranın ID değerini alır)]=1(1 Gönderilir)</w:t>
+        <w:t>&amp;ekstra[1(Ekstranın ID değerini alır)]=1(1 Gönderilir)</w:t>
       </w:r>
     </w:p>
     <w:p>
@@ -13547,23 +13044,7 @@
           <w:rFonts w:asciiTheme="minorHAnsi" w:hAnsiTheme="minorHAnsi" w:cstheme="minorHAnsi"/>
           <w:color w:val="000000" w:themeColor="text1"/>
         </w:rPr>
-        <w:t>&amp;ekstra[</w:t>
-      </w:r>
-      <w:proofErr w:type="gramStart"/>
-      <w:r>
-        <w:rPr>
-          <w:rFonts w:asciiTheme="minorHAnsi" w:hAnsiTheme="minorHAnsi" w:cstheme="minorHAnsi"/>
-          <w:color w:val="000000" w:themeColor="text1"/>
-        </w:rPr>
-        <w:t>1]=</w:t>
-      </w:r>
-      <w:proofErr w:type="gramEnd"/>
-      <w:r>
-        <w:rPr>
-          <w:rFonts w:asciiTheme="minorHAnsi" w:hAnsiTheme="minorHAnsi" w:cstheme="minorHAnsi"/>
-          <w:color w:val="000000" w:themeColor="text1"/>
-        </w:rPr>
-        <w:t>1&amp;ekstra[2]=1&amp;ekstra[6]=1</w:t>
+        <w:t>&amp;ekstra[1]=1&amp;ekstra[2]=1&amp;ekstra[6]=1</w:t>
       </w:r>
     </w:p>
     <w:p>
@@ -17042,7 +16523,6 @@
         <w:t>"Yenişehir Mahallesi Osmanlı Bulvarı &amp;</w:t>
       </w:r>
       <w:proofErr w:type="spellStart"/>
-      <w:proofErr w:type="gramStart"/>
       <w:r>
         <w:rPr>
           <w:rFonts w:ascii="Courier New" w:hAnsi="Courier New" w:cs="Courier New"/>
@@ -17053,7 +16533,6 @@
         <w:t>Ccedil;ağdaş</w:t>
       </w:r>
       <w:proofErr w:type="spellEnd"/>
-      <w:proofErr w:type="gramEnd"/>
       <w:r>
         <w:rPr>
           <w:rFonts w:ascii="Courier New" w:hAnsi="Courier New" w:cs="Courier New"/>
@@ -17473,7 +16952,6 @@
         </w:rPr>
       </w:pPr>
       <w:proofErr w:type="spellStart"/>
-      <w:proofErr w:type="gramStart"/>
       <w:r>
         <w:rPr>
           <w:rFonts w:asciiTheme="minorHAnsi" w:hAnsiTheme="minorHAnsi" w:cstheme="minorHAnsi"/>
@@ -17482,7 +16960,6 @@
         <w:t>id</w:t>
       </w:r>
       <w:proofErr w:type="spellEnd"/>
-      <w:proofErr w:type="gramEnd"/>
     </w:p>
     <w:p>
       <w:pPr>
@@ -17524,21 +17001,12 @@
         </w:rPr>
       </w:pPr>
       <w:proofErr w:type="spellStart"/>
-      <w:proofErr w:type="gramStart"/>
       <w:r>
         <w:rPr>
           <w:rFonts w:asciiTheme="minorHAnsi" w:hAnsiTheme="minorHAnsi" w:cstheme="minorHAnsi"/>
           <w:color w:val="FF0000"/>
         </w:rPr>
-        <w:t>rezervasyon</w:t>
-      </w:r>
-      <w:proofErr w:type="gramEnd"/>
-      <w:r>
-        <w:rPr>
-          <w:rFonts w:asciiTheme="minorHAnsi" w:hAnsiTheme="minorHAnsi" w:cstheme="minorHAnsi"/>
-          <w:color w:val="FF0000"/>
-        </w:rPr>
-        <w:t>_no</w:t>
+        <w:t>rezervasyon_no</w:t>
       </w:r>
       <w:proofErr w:type="spellEnd"/>
     </w:p>
@@ -17883,7 +17351,7 @@
 </file>
 
 <file path=word/numbering.xml><?xml version="1.0" encoding="utf-8"?>
-<w:numbering xmlns:wpc="http://schemas.microsoft.com/office/word/2010/wordprocessingCanvas" xmlns:cx="http://schemas.microsoft.com/office/drawing/2014/chartex" xmlns:cx1="http://schemas.microsoft.com/office/drawing/2015/9/8/chartex" xmlns:cx2="http://schemas.microsoft.com/office/drawing/2015/10/21/chartex" xmlns:cx3="http://schemas.microsoft.com/office/drawing/2016/5/9/chartex" xmlns:cx4="http://schemas.microsoft.com/office/drawing/2016/5/10/chartex" xmlns:cx5="http://schemas.microsoft.com/office/drawing/2016/5/11/chartex" xmlns:cx6="http://schemas.microsoft.com/office/drawing/2016/5/12/chartex" xmlns:cx7="http://schemas.microsoft.com/office/drawing/2016/5/13/chartex" xmlns:cx8="http://schemas.microsoft.com/office/drawing/2016/5/14/chartex" xmlns:mc="http://schemas.openxmlformats.org/markup-compatibility/2006" xmlns:aink="http://schemas.microsoft.com/office/drawing/2016/ink" xmlns:am3d="http://schemas.microsoft.com/office/drawing/2017/model3d" xmlns:o="urn:schemas-microsoft-com:office:office" xmlns:r="http://schemas.openxmlformats.org/officeDocument/2006/relationships" xmlns:m="http://schemas.openxmlformats.org/officeDocument/2006/math" xmlns:v="urn:schemas-microsoft-com:vml" xmlns:wp14="http://schemas.microsoft.com/office/word/2010/wordprocessingDrawing" xmlns:wp="http://schemas.openxmlformats.org/drawingml/2006/wordprocessingDrawing" xmlns:w10="urn:schemas-microsoft-com:office:word" xmlns:w="http://schemas.openxmlformats.org/wordprocessingml/2006/main" xmlns:w14="http://schemas.microsoft.com/office/word/2010/wordml" xmlns:w15="http://schemas.microsoft.com/office/word/2012/wordml" xmlns:w16cex="http://schemas.microsoft.com/office/word/2018/wordml/cex" xmlns:w16cid="http://schemas.microsoft.com/office/word/2016/wordml/cid" xmlns:w16="http://schemas.microsoft.com/office/word/2018/wordml" xmlns:w16sdtdh="http://schemas.microsoft.com/office/word/2020/wordml/sdtdatahash" xmlns:w16se="http://schemas.microsoft.com/office/word/2015/wordml/symex" xmlns:wpg="http://schemas.microsoft.com/office/word/2010/wordprocessingGroup" xmlns:wpi="http://schemas.microsoft.com/office/word/2010/wordprocessingInk" xmlns:wne="http://schemas.microsoft.com/office/word/2006/wordml" xmlns:wps="http://schemas.microsoft.com/office/word/2010/wordprocessingShape" mc:Ignorable="w14 w15 w16se w16cid w16 w16cex w16sdtdh wp14">
+<w:numbering xmlns:wpc="http://schemas.microsoft.com/office/word/2010/wordprocessingCanvas" xmlns:cx="http://schemas.microsoft.com/office/drawing/2014/chartex" xmlns:cx1="http://schemas.microsoft.com/office/drawing/2015/9/8/chartex" xmlns:cx2="http://schemas.microsoft.com/office/drawing/2015/10/21/chartex" xmlns:cx3="http://schemas.microsoft.com/office/drawing/2016/5/9/chartex" xmlns:cx4="http://schemas.microsoft.com/office/drawing/2016/5/10/chartex" xmlns:cx5="http://schemas.microsoft.com/office/drawing/2016/5/11/chartex" xmlns:cx6="http://schemas.microsoft.com/office/drawing/2016/5/12/chartex" xmlns:cx7="http://schemas.microsoft.com/office/drawing/2016/5/13/chartex" xmlns:cx8="http://schemas.microsoft.com/office/drawing/2016/5/14/chartex" xmlns:mc="http://schemas.openxmlformats.org/markup-compatibility/2006" xmlns:aink="http://schemas.microsoft.com/office/drawing/2016/ink" xmlns:am3d="http://schemas.microsoft.com/office/drawing/2017/model3d" xmlns:o="urn:schemas-microsoft-com:office:office" xmlns:oel="http://schemas.microsoft.com/office/2019/extlst" xmlns:r="http://schemas.openxmlformats.org/officeDocument/2006/relationships" xmlns:m="http://schemas.openxmlformats.org/officeDocument/2006/math" xmlns:v="urn:schemas-microsoft-com:vml" xmlns:wp14="http://schemas.microsoft.com/office/word/2010/wordprocessingDrawing" xmlns:wp="http://schemas.openxmlformats.org/drawingml/2006/wordprocessingDrawing" xmlns:w10="urn:schemas-microsoft-com:office:word" xmlns:w="http://schemas.openxmlformats.org/wordprocessingml/2006/main" xmlns:w14="http://schemas.microsoft.com/office/word/2010/wordml" xmlns:w15="http://schemas.microsoft.com/office/word/2012/wordml" xmlns:w16cex="http://schemas.microsoft.com/office/word/2018/wordml/cex" xmlns:w16cid="http://schemas.microsoft.com/office/word/2016/wordml/cid" xmlns:w16="http://schemas.microsoft.com/office/word/2018/wordml" xmlns:w16sdtdh="http://schemas.microsoft.com/office/word/2020/wordml/sdtdatahash" xmlns:w16se="http://schemas.microsoft.com/office/word/2015/wordml/symex" xmlns:wpg="http://schemas.microsoft.com/office/word/2010/wordprocessingGroup" xmlns:wpi="http://schemas.microsoft.com/office/word/2010/wordprocessingInk" xmlns:wne="http://schemas.microsoft.com/office/word/2006/wordml" xmlns:wps="http://schemas.microsoft.com/office/word/2010/wordprocessingShape" mc:Ignorable="w14 w15 w16se w16cid w16 w16cex w16sdtdh wp14">
   <w:abstractNum w:abstractNumId="0" w15:restartNumberingAfterBreak="0">
     <w:nsid w:val="0ABF6813"/>
     <w:multiLevelType w:val="hybridMultilevel"/>
@@ -18056,10 +17524,10 @@
       </w:pPr>
     </w:lvl>
   </w:abstractNum>
-  <w:num w:numId="1">
+  <w:num w:numId="1" w16cid:durableId="2027976299">
     <w:abstractNumId w:val="0"/>
   </w:num>
-  <w:num w:numId="2">
+  <w:num w:numId="2" w16cid:durableId="1563637314">
     <w:abstractNumId w:val="1"/>
   </w:num>
 </w:numbering>
@@ -18468,6 +17936,7 @@
   <w:style w:type="character" w:default="1" w:styleId="VarsaylanParagrafYazTipi">
     <w:name w:val="Default Paragraph Font"/>
     <w:uiPriority w:val="1"/>
+    <w:semiHidden/>
     <w:unhideWhenUsed/>
   </w:style>
   <w:style w:type="table" w:default="1" w:styleId="NormalTablo">

</xml_diff>